<commit_message>
Iteration5: File Shuffle and Minor Additions
Changes made to Iteration Structure. Controller is considered iteration 5 and tidy up is considered iteration 6
</commit_message>
<xml_diff>
--- a/Iterations/Iteration5/PLANNING_A_COMPLEX_ALGORITHM (It2).docx
+++ b/Iterations/Iteration5/PLANNING_A_COMPLEX_ALGORITHM (It2).docx
@@ -64,10 +64,9 @@
         <w:rPr>
           <w:i/>
         </w:rPr>
-        <w:t>We want to add a Dynamically styled nav that jumps to Anchors on page</w:t>
-      </w:r>
-    </w:p>
-    <w:p/>
+        <w:t>We want to add tabular data in html generated table objects</w:t>
+      </w:r>
+    </w:p>
     <w:p>
       <w:r>
         <w:t>Information the routine will hide</w:t>
@@ -95,7 +94,6 @@
         <w:t>. Country colour values will be hidden in classes and arrays.</w:t>
       </w:r>
     </w:p>
-    <w:p/>
     <w:p>
       <w:r>
         <w:t>Inputs to the routine</w:t>
@@ -114,10 +112,9 @@
         <w:rPr>
           <w:i/>
         </w:rPr>
-        <w:t xml:space="preserve">Button Press </w:t>
-      </w:r>
-    </w:p>
-    <w:p/>
+        <w:t>-</w:t>
+      </w:r>
+    </w:p>
     <w:p>
       <w:r>
         <w:t>Outputs from the routine</w:t>
@@ -138,7 +135,21 @@
           <w:i/>
           <w:u w:val="single"/>
         </w:rPr>
-        <w:t>Adds a nav to the top of page.</w:t>
+        <w:t xml:space="preserve">Shows </w:t>
+      </w:r>
+      <w:r>
+        <w:rPr>
+          <w:i/>
+          <w:u w:val="single"/>
+        </w:rPr>
+        <w:t>all data in a structured and styled table with headers</w:t>
+      </w:r>
+      <w:r>
+        <w:rPr>
+          <w:i/>
+          <w:u w:val="single"/>
+        </w:rPr>
+        <w:t>.</w:t>
       </w:r>
     </w:p>
     <w:p>
@@ -146,7 +157,14 @@
         <w:pBdr>
           <w:bottom w:val="single" w:sz="6" w:space="3" w:color="auto"/>
         </w:pBdr>
-      </w:pPr>
+        <w:rPr>
+          <w:i/>
+          <w:u w:val="single"/>
+        </w:rPr>
+      </w:pPr>
+      <w:r>
+        <w:t>Pre-conditions</w:t>
+      </w:r>
     </w:p>
     <w:p>
       <w:pPr>
@@ -159,7 +177,62 @@
         </w:rPr>
       </w:pPr>
       <w:r>
-        <w:t>Pre-conditions</w:t>
+        <w:rPr>
+          <w:i/>
+          <w:u w:val="single"/>
+        </w:rPr>
+        <w:t>All Data is calculated and inputted.</w:t>
+      </w:r>
+      <w:r>
+        <w:rPr>
+          <w:i/>
+          <w:u w:val="single"/>
+        </w:rPr>
+        <w:t xml:space="preserve"> </w:t>
+      </w:r>
+      <w:r>
+        <w:rPr>
+          <w:i/>
+          <w:u w:val="single"/>
+        </w:rPr>
+        <w:t xml:space="preserve">The Information is already set up into their appropriate </w:t>
+      </w:r>
+      <w:proofErr w:type="spellStart"/>
+      <w:r>
+        <w:rPr>
+          <w:i/>
+          <w:u w:val="single"/>
+        </w:rPr>
+        <w:t>divs</w:t>
+      </w:r>
+      <w:proofErr w:type="spellEnd"/>
+      <w:r>
+        <w:rPr>
+          <w:i/>
+          <w:u w:val="single"/>
+        </w:rPr>
+        <w:t xml:space="preserve">, and all </w:t>
+      </w:r>
+      <w:r>
+        <w:rPr>
+          <w:i/>
+          <w:u w:val="single"/>
+        </w:rPr>
+        <w:t>DIVs are targetable by either class or id</w:t>
+      </w:r>
+      <w:r>
+        <w:rPr>
+          <w:i/>
+          <w:u w:val="single"/>
+        </w:rPr>
+        <w:t>.</w:t>
+      </w:r>
+      <w:r>
+        <w:rPr>
+          <w:i/>
+          <w:u w:val="single"/>
+        </w:rPr>
+        <w:t xml:space="preserve"> New Table functions are added to TabularData.js </w:t>
       </w:r>
     </w:p>
     <w:p>
@@ -173,55 +246,7 @@
         </w:rPr>
       </w:pPr>
       <w:r>
-        <w:rPr>
-          <w:i/>
-          <w:u w:val="single"/>
-        </w:rPr>
-        <w:t>All Data is calculated and inputted.</w:t>
-      </w:r>
-      <w:r>
-        <w:rPr>
-          <w:i/>
-          <w:u w:val="single"/>
-        </w:rPr>
-        <w:t xml:space="preserve"> </w:t>
-      </w:r>
-      <w:r>
-        <w:rPr>
-          <w:i/>
-          <w:u w:val="single"/>
-        </w:rPr>
-        <w:t xml:space="preserve">The Information is already set up into their appropriate </w:t>
-      </w:r>
-      <w:proofErr w:type="spellStart"/>
-      <w:r>
-        <w:rPr>
-          <w:i/>
-          <w:u w:val="single"/>
-        </w:rPr>
-        <w:t>divs</w:t>
-      </w:r>
-      <w:proofErr w:type="spellEnd"/>
-      <w:r>
-        <w:rPr>
-          <w:i/>
-          <w:u w:val="single"/>
-        </w:rPr>
-        <w:t xml:space="preserve">, and all </w:t>
-      </w:r>
-      <w:r>
-        <w:rPr>
-          <w:i/>
-          <w:u w:val="single"/>
-        </w:rPr>
-        <w:t>DIVs are targetable by either class or id</w:t>
-      </w:r>
-      <w:r>
-        <w:rPr>
-          <w:i/>
-          <w:u w:val="single"/>
-        </w:rPr>
-        <w:t>.</w:t>
+        <w:t>Post-conditions</w:t>
       </w:r>
     </w:p>
     <w:p>
@@ -229,7 +254,18 @@
         <w:pBdr>
           <w:bottom w:val="single" w:sz="6" w:space="3" w:color="auto"/>
         </w:pBdr>
-      </w:pPr>
+        <w:rPr>
+          <w:i/>
+          <w:u w:val="single"/>
+        </w:rPr>
+      </w:pPr>
+      <w:r>
+        <w:rPr>
+          <w:i/>
+          <w:u w:val="single"/>
+        </w:rPr>
+        <w:t>A table is Generated with all data and appropriate headers.</w:t>
+      </w:r>
     </w:p>
     <w:p>
       <w:pPr>
@@ -242,7 +278,7 @@
         </w:rPr>
       </w:pPr>
       <w:r>
-        <w:t>Post-conditions</w:t>
+        <w:t>Name the Routine</w:t>
       </w:r>
     </w:p>
     <w:p>
@@ -258,78 +294,10 @@
       <w:r>
         <w:rPr>
           <w:i/>
-          <w:u w:val="single"/>
-        </w:rPr>
-        <w:t>Adds a nav</w:t>
-      </w:r>
-      <w:r>
-        <w:rPr>
-          <w:i/>
-          <w:u w:val="single"/>
-        </w:rPr>
-        <w:t xml:space="preserve"> element with buttons to jump down to specific anchors</w:t>
-      </w:r>
-      <w:r>
-        <w:rPr>
-          <w:i/>
-          <w:u w:val="single"/>
-        </w:rPr>
-        <w:t xml:space="preserve"> </w:t>
-      </w:r>
-      <w:r>
-        <w:rPr>
-          <w:i/>
-          <w:u w:val="single"/>
-        </w:rPr>
-        <w:t>at</w:t>
-      </w:r>
-      <w:r>
-        <w:rPr>
-          <w:i/>
-          <w:u w:val="single"/>
-        </w:rPr>
-        <w:t xml:space="preserve"> the top of page.</w:t>
-      </w:r>
-    </w:p>
-    <w:p>
-      <w:pPr>
-        <w:pBdr>
-          <w:bottom w:val="single" w:sz="6" w:space="3" w:color="auto"/>
-        </w:pBdr>
-      </w:pPr>
-    </w:p>
-    <w:p>
-      <w:pPr>
-        <w:pBdr>
-          <w:bottom w:val="single" w:sz="6" w:space="3" w:color="auto"/>
-        </w:pBdr>
-        <w:rPr>
-          <w:i/>
-          <w:u w:val="single"/>
-        </w:rPr>
-      </w:pPr>
-      <w:r>
-        <w:t>Name the Routine</w:t>
-      </w:r>
-    </w:p>
-    <w:p>
-      <w:pPr>
-        <w:pBdr>
-          <w:bottom w:val="single" w:sz="6" w:space="3" w:color="auto"/>
-        </w:pBdr>
-        <w:rPr>
-          <w:i/>
-          <w:u w:val="single"/>
-        </w:rPr>
-      </w:pPr>
-      <w:r>
-        <w:rPr>
-          <w:i/>
-        </w:rPr>
-        <w:t>Nav Bar Generation</w:t>
-      </w:r>
-    </w:p>
-    <w:p/>
+        </w:rPr>
+        <w:t>Dynamic Table Generation</w:t>
+      </w:r>
+    </w:p>
     <w:p>
       <w:r>
         <w:t>Decide how to test the routine</w:t>
@@ -337,45 +305,21 @@
     </w:p>
     <w:p>
       <w:pPr>
-        <w:pStyle w:val="ListParagraph"/>
-        <w:numPr>
-          <w:ilvl w:val="0"/>
-          <w:numId w:val="4"/>
-        </w:numPr>
-        <w:rPr>
-          <w:i/>
-          <w:u w:val="single"/>
-        </w:rPr>
-      </w:pPr>
-      <w:r>
-        <w:rPr>
-          <w:i/>
-          <w:u w:val="single"/>
-        </w:rPr>
-        <w:t>A visual check first: is the navbar there? Does it have Buttons?</w:t>
-      </w:r>
-    </w:p>
-    <w:p>
-      <w:pPr>
-        <w:pStyle w:val="ListParagraph"/>
-        <w:numPr>
-          <w:ilvl w:val="0"/>
-          <w:numId w:val="4"/>
-        </w:numPr>
-        <w:rPr>
-          <w:i/>
-          <w:u w:val="single"/>
-        </w:rPr>
-      </w:pPr>
-      <w:r>
-        <w:rPr>
-          <w:i/>
-          <w:u w:val="single"/>
-        </w:rPr>
-        <w:t>Do the buttons jump to the corresponding element on the webpage?</w:t>
-      </w:r>
-    </w:p>
-    <w:p/>
+        <w:rPr>
+          <w:i/>
+          <w:u w:val="single"/>
+        </w:rPr>
+      </w:pPr>
+      <w:r>
+        <w:rPr>
+          <w:i/>
+          <w:u w:val="single"/>
+        </w:rPr>
+        <w:t>If the routine runs correctly, we should be able to see a visual table being produced in each section. This is a visual check.</w:t>
+      </w:r>
+      <w:bookmarkStart w:id="0" w:name="_GoBack"/>
+      <w:bookmarkEnd w:id="0"/>
+    </w:p>
     <w:p>
       <w:r>
         <w:t xml:space="preserve">Research </w:t>
@@ -435,14 +379,7 @@
           <w:i/>
           <w:u w:val="single"/>
         </w:rPr>
-        <w:t>generate nav, button and anchor</w:t>
-      </w:r>
-      <w:r>
-        <w:rPr>
-          <w:i/>
-          <w:u w:val="single"/>
-        </w:rPr>
-        <w:t xml:space="preserve"> elements</w:t>
+        <w:t>dynamically generate table elements</w:t>
       </w:r>
       <w:r>
         <w:rPr>
@@ -457,7 +394,14 @@
         <w:pBdr>
           <w:bottom w:val="single" w:sz="6" w:space="1" w:color="auto"/>
         </w:pBdr>
-      </w:pPr>
+        <w:rPr>
+          <w:i/>
+          <w:u w:val="single"/>
+        </w:rPr>
+      </w:pPr>
+      <w:r>
+        <w:t>Think about error handling</w:t>
+      </w:r>
     </w:p>
     <w:p>
       <w:pPr>
@@ -470,7 +414,70 @@
         </w:rPr>
       </w:pPr>
       <w:r>
-        <w:t>Think about error handling</w:t>
+        <w:rPr>
+          <w:u w:val="single"/>
+        </w:rPr>
+        <w:t xml:space="preserve"> </w:t>
+      </w:r>
+      <w:r>
+        <w:rPr>
+          <w:i/>
+          <w:u w:val="single"/>
+        </w:rPr>
+        <w:t xml:space="preserve">Generally, with this dynamic generation Physical errors </w:t>
+      </w:r>
+      <w:proofErr w:type="gramStart"/>
+      <w:r>
+        <w:rPr>
+          <w:i/>
+          <w:u w:val="single"/>
+        </w:rPr>
+        <w:t>are able to</w:t>
+      </w:r>
+      <w:proofErr w:type="gramEnd"/>
+      <w:r>
+        <w:rPr>
+          <w:i/>
+          <w:u w:val="single"/>
+        </w:rPr>
+        <w:t xml:space="preserve"> be identified and fixed as </w:t>
+      </w:r>
+      <w:r>
+        <w:rPr>
+          <w:i/>
+          <w:u w:val="single"/>
+        </w:rPr>
+        <w:t>data will not return on the page</w:t>
+      </w:r>
+      <w:r>
+        <w:rPr>
+          <w:i/>
+          <w:u w:val="single"/>
+        </w:rPr>
+        <w:t xml:space="preserve">. Otherwise all errors will be caught by the console. </w:t>
+      </w:r>
+      <w:proofErr w:type="gramStart"/>
+      <w:r>
+        <w:rPr>
+          <w:i/>
+          <w:u w:val="single"/>
+        </w:rPr>
+        <w:t>Also</w:t>
+      </w:r>
+      <w:proofErr w:type="gramEnd"/>
+      <w:r>
+        <w:rPr>
+          <w:i/>
+          <w:u w:val="single"/>
+        </w:rPr>
+        <w:t xml:space="preserve"> some elements will not change </w:t>
+      </w:r>
+      <w:r>
+        <w:rPr>
+          <w:i/>
+          <w:u w:val="single"/>
+        </w:rPr>
+        <w:t>if an error occurs halfway through the function execution.</w:t>
       </w:r>
     </w:p>
     <w:p>
@@ -480,59 +487,10 @@
         </w:pBdr>
         <w:rPr>
           <w:i/>
-          <w:u w:val="single"/>
-        </w:rPr>
-      </w:pPr>
-      <w:r>
-        <w:rPr>
-          <w:i/>
-          <w:u w:val="single"/>
-        </w:rPr>
-        <w:t xml:space="preserve">Generally, with this dynamic generation Physical errors </w:t>
-      </w:r>
-      <w:proofErr w:type="gramStart"/>
-      <w:r>
-        <w:rPr>
-          <w:i/>
-          <w:u w:val="single"/>
-        </w:rPr>
-        <w:t>are able to</w:t>
-      </w:r>
-      <w:proofErr w:type="gramEnd"/>
-      <w:r>
-        <w:rPr>
-          <w:i/>
-          <w:u w:val="single"/>
-        </w:rPr>
-        <w:t xml:space="preserve"> be identified and fixed as </w:t>
-      </w:r>
-      <w:r>
-        <w:rPr>
-          <w:i/>
-          <w:u w:val="single"/>
-        </w:rPr>
-        <w:t>data will not return on the page</w:t>
-      </w:r>
-      <w:r>
-        <w:rPr>
-          <w:i/>
-          <w:u w:val="single"/>
-        </w:rPr>
-        <w:t xml:space="preserve">. Otherwise all errors will be caught by the console. </w:t>
-      </w:r>
-      <w:r>
-        <w:rPr>
-          <w:i/>
-          <w:u w:val="single"/>
-        </w:rPr>
-        <w:t>Since the button will only call the function on click, its possible the webpage will load</w:t>
-      </w:r>
-      <w:r>
-        <w:rPr>
-          <w:i/>
-          <w:u w:val="single"/>
-        </w:rPr>
-        <w:t xml:space="preserve"> but will cause errors when the button is pressed.</w:t>
+        </w:rPr>
+      </w:pPr>
+      <w:r>
+        <w:t>Think about efficiency</w:t>
       </w:r>
     </w:p>
     <w:p>
@@ -540,26 +498,6 @@
         <w:pBdr>
           <w:bottom w:val="single" w:sz="6" w:space="1" w:color="auto"/>
         </w:pBdr>
-      </w:pPr>
-    </w:p>
-    <w:p>
-      <w:pPr>
-        <w:pBdr>
-          <w:bottom w:val="single" w:sz="6" w:space="1" w:color="auto"/>
-        </w:pBdr>
-        <w:rPr>
-          <w:i/>
-        </w:rPr>
-      </w:pPr>
-      <w:r>
-        <w:t>Think about efficiency</w:t>
-      </w:r>
-    </w:p>
-    <w:p>
-      <w:pPr>
-        <w:pBdr>
-          <w:bottom w:val="single" w:sz="6" w:space="1" w:color="auto"/>
-        </w:pBdr>
         <w:rPr>
           <w:i/>
         </w:rPr>
@@ -570,12 +508,14 @@
         </w:rPr>
         <w:t xml:space="preserve">Looping will be used to generate </w:t>
       </w:r>
-      <w:r>
-        <w:rPr>
-          <w:i/>
-        </w:rPr>
-        <w:t>most of</w:t>
-      </w:r>
+      <w:proofErr w:type="gramStart"/>
+      <w:r>
+        <w:rPr>
+          <w:i/>
+        </w:rPr>
+        <w:t>the majority of</w:t>
+      </w:r>
+      <w:proofErr w:type="gramEnd"/>
       <w:r>
         <w:rPr>
           <w:i/>
@@ -589,10 +529,7 @@
         <w:t xml:space="preserve"> result.</w:t>
       </w:r>
     </w:p>
-    <w:p/>
-    <w:p>
-      <w:bookmarkStart w:id="0" w:name="_GoBack"/>
-      <w:bookmarkEnd w:id="0"/>
+    <w:p>
       <w:r>
         <w:t xml:space="preserve">Research </w:t>
       </w:r>
@@ -695,7 +632,6 @@
         </w:numPr>
       </w:pPr>
       <w:r>
-        <w:lastRenderedPageBreak/>
         <w:t>Check the pseudocode</w:t>
       </w:r>
     </w:p>
@@ -803,6 +739,7 @@
         </w:numPr>
       </w:pPr>
       <w:r>
+        <w:lastRenderedPageBreak/>
         <w:t>Step through in Debugger</w:t>
       </w:r>
     </w:p>
@@ -853,95 +790,6 @@
 <file path=word/numbering.xml><?xml version="1.0" encoding="utf-8"?>
 <w:numbering xmlns:wpc="http://schemas.microsoft.com/office/word/2010/wordprocessingCanvas" xmlns:cx="http://schemas.microsoft.com/office/drawing/2014/chartex" xmlns:cx1="http://schemas.microsoft.com/office/drawing/2015/9/8/chartex" xmlns:cx2="http://schemas.microsoft.com/office/drawing/2015/10/21/chartex" xmlns:cx3="http://schemas.microsoft.com/office/drawing/2016/5/9/chartex" xmlns:cx4="http://schemas.microsoft.com/office/drawing/2016/5/10/chartex" xmlns:cx5="http://schemas.microsoft.com/office/drawing/2016/5/11/chartex" xmlns:cx6="http://schemas.microsoft.com/office/drawing/2016/5/12/chartex" xmlns:cx7="http://schemas.microsoft.com/office/drawing/2016/5/13/chartex" xmlns:cx8="http://schemas.microsoft.com/office/drawing/2016/5/14/chartex" xmlns:mc="http://schemas.openxmlformats.org/markup-compatibility/2006" xmlns:aink="http://schemas.microsoft.com/office/drawing/2016/ink" xmlns:am3d="http://schemas.microsoft.com/office/drawing/2017/model3d" xmlns:o="urn:schemas-microsoft-com:office:office" xmlns:r="http://schemas.openxmlformats.org/officeDocument/2006/relationships" xmlns:m="http://schemas.openxmlformats.org/officeDocument/2006/math" xmlns:v="urn:schemas-microsoft-com:vml" xmlns:wp14="http://schemas.microsoft.com/office/word/2010/wordprocessingDrawing" xmlns:wp="http://schemas.openxmlformats.org/drawingml/2006/wordprocessingDrawing" xmlns:w10="urn:schemas-microsoft-com:office:word" xmlns:w="http://schemas.openxmlformats.org/wordprocessingml/2006/main" xmlns:w14="http://schemas.microsoft.com/office/word/2010/wordml" xmlns:w15="http://schemas.microsoft.com/office/word/2012/wordml" xmlns:w16cid="http://schemas.microsoft.com/office/word/2016/wordml/cid" xmlns:w16se="http://schemas.microsoft.com/office/word/2015/wordml/symex" xmlns:wpg="http://schemas.microsoft.com/office/word/2010/wordprocessingGroup" xmlns:wpi="http://schemas.microsoft.com/office/word/2010/wordprocessingInk" xmlns:wne="http://schemas.microsoft.com/office/word/2006/wordml" xmlns:wps="http://schemas.microsoft.com/office/word/2010/wordprocessingShape" mc:Ignorable="w14 w15 w16se w16cid wp14">
   <w:abstractNum w:abstractNumId="0" w15:restartNumberingAfterBreak="0">
-    <w:nsid w:val="046D06B7"/>
-    <w:multiLevelType w:val="hybridMultilevel"/>
-    <w:tmpl w:val="CBCA79C4"/>
-    <w:lvl w:ilvl="0" w:tplc="0409000F">
-      <w:start w:val="1"/>
-      <w:numFmt w:val="decimal"/>
-      <w:lvlText w:val="%1."/>
-      <w:lvlJc w:val="left"/>
-      <w:pPr>
-        <w:ind w:left="720" w:hanging="360"/>
-      </w:pPr>
-      <w:rPr>
-        <w:rFonts w:hint="default"/>
-      </w:rPr>
-    </w:lvl>
-    <w:lvl w:ilvl="1" w:tplc="04090019" w:tentative="1">
-      <w:start w:val="1"/>
-      <w:numFmt w:val="lowerLetter"/>
-      <w:lvlText w:val="%2."/>
-      <w:lvlJc w:val="left"/>
-      <w:pPr>
-        <w:ind w:left="1440" w:hanging="360"/>
-      </w:pPr>
-    </w:lvl>
-    <w:lvl w:ilvl="2" w:tplc="0409001B" w:tentative="1">
-      <w:start w:val="1"/>
-      <w:numFmt w:val="lowerRoman"/>
-      <w:lvlText w:val="%3."/>
-      <w:lvlJc w:val="right"/>
-      <w:pPr>
-        <w:ind w:left="2160" w:hanging="180"/>
-      </w:pPr>
-    </w:lvl>
-    <w:lvl w:ilvl="3" w:tplc="0409000F" w:tentative="1">
-      <w:start w:val="1"/>
-      <w:numFmt w:val="decimal"/>
-      <w:lvlText w:val="%4."/>
-      <w:lvlJc w:val="left"/>
-      <w:pPr>
-        <w:ind w:left="2880" w:hanging="360"/>
-      </w:pPr>
-    </w:lvl>
-    <w:lvl w:ilvl="4" w:tplc="04090019" w:tentative="1">
-      <w:start w:val="1"/>
-      <w:numFmt w:val="lowerLetter"/>
-      <w:lvlText w:val="%5."/>
-      <w:lvlJc w:val="left"/>
-      <w:pPr>
-        <w:ind w:left="3600" w:hanging="360"/>
-      </w:pPr>
-    </w:lvl>
-    <w:lvl w:ilvl="5" w:tplc="0409001B" w:tentative="1">
-      <w:start w:val="1"/>
-      <w:numFmt w:val="lowerRoman"/>
-      <w:lvlText w:val="%6."/>
-      <w:lvlJc w:val="right"/>
-      <w:pPr>
-        <w:ind w:left="4320" w:hanging="180"/>
-      </w:pPr>
-    </w:lvl>
-    <w:lvl w:ilvl="6" w:tplc="0409000F" w:tentative="1">
-      <w:start w:val="1"/>
-      <w:numFmt w:val="decimal"/>
-      <w:lvlText w:val="%7."/>
-      <w:lvlJc w:val="left"/>
-      <w:pPr>
-        <w:ind w:left="5040" w:hanging="360"/>
-      </w:pPr>
-    </w:lvl>
-    <w:lvl w:ilvl="7" w:tplc="04090019" w:tentative="1">
-      <w:start w:val="1"/>
-      <w:numFmt w:val="lowerLetter"/>
-      <w:lvlText w:val="%8."/>
-      <w:lvlJc w:val="left"/>
-      <w:pPr>
-        <w:ind w:left="5760" w:hanging="360"/>
-      </w:pPr>
-    </w:lvl>
-    <w:lvl w:ilvl="8" w:tplc="0409001B" w:tentative="1">
-      <w:start w:val="1"/>
-      <w:numFmt w:val="lowerRoman"/>
-      <w:lvlText w:val="%9."/>
-      <w:lvlJc w:val="right"/>
-      <w:pPr>
-        <w:ind w:left="6480" w:hanging="180"/>
-      </w:pPr>
-    </w:lvl>
-  </w:abstractNum>
-  <w:abstractNum w:abstractNumId="1" w15:restartNumberingAfterBreak="0">
     <w:nsid w:val="0A4D4DF0"/>
     <w:multiLevelType w:val="hybridMultilevel"/>
     <w:tmpl w:val="5748DFC8"/>
@@ -1081,7 +929,7 @@
       </w:rPr>
     </w:lvl>
   </w:abstractNum>
-  <w:abstractNum w:abstractNumId="2" w15:restartNumberingAfterBreak="0">
+  <w:abstractNum w:abstractNumId="1" w15:restartNumberingAfterBreak="0">
     <w:nsid w:val="4B5375DD"/>
     <w:multiLevelType w:val="hybridMultilevel"/>
     <w:tmpl w:val="D624A3A2"/>
@@ -1221,7 +1069,7 @@
       </w:rPr>
     </w:lvl>
   </w:abstractNum>
-  <w:abstractNum w:abstractNumId="3" w15:restartNumberingAfterBreak="0">
+  <w:abstractNum w:abstractNumId="2" w15:restartNumberingAfterBreak="0">
     <w:nsid w:val="6A865362"/>
     <w:multiLevelType w:val="hybridMultilevel"/>
     <w:tmpl w:val="1D6E8FE0"/>
@@ -1362,16 +1210,13 @@
     </w:lvl>
   </w:abstractNum>
   <w:num w:numId="1">
-    <w:abstractNumId w:val="3"/>
+    <w:abstractNumId w:val="2"/>
   </w:num>
   <w:num w:numId="2">
-    <w:abstractNumId w:val="1"/>
+    <w:abstractNumId w:val="0"/>
   </w:num>
   <w:num w:numId="3">
-    <w:abstractNumId w:val="2"/>
-  </w:num>
-  <w:num w:numId="4">
-    <w:abstractNumId w:val="0"/>
+    <w:abstractNumId w:val="1"/>
   </w:num>
 </w:numbering>
 </file>
@@ -1809,17 +1654,6 @@
     <w:semiHidden/>
     <w:unhideWhenUsed/>
   </w:style>
-  <w:style w:type="paragraph" w:styleId="ListParagraph">
-    <w:name w:val="List Paragraph"/>
-    <w:basedOn w:val="Normal"/>
-    <w:uiPriority w:val="34"/>
-    <w:qFormat/>
-    <w:rsid w:val="004764A8"/>
-    <w:pPr>
-      <w:ind w:left="720"/>
-      <w:contextualSpacing/>
-    </w:pPr>
-  </w:style>
 </w:styles>
 </file>
 

</xml_diff>

<commit_message>
Addition of documentation (Iteration 6)
</commit_message>
<xml_diff>
--- a/Iterations/Iteration5/PLANNING_A_COMPLEX_ALGORITHM (It2).docx
+++ b/Iterations/Iteration5/PLANNING_A_COMPLEX_ALGORITHM (It2).docx
@@ -64,12 +64,30 @@
         <w:rPr>
           <w:i/>
         </w:rPr>
-        <w:t>We want to add tabular data in html generated table objects</w:t>
+        <w:t>We want to add json data reading</w:t>
       </w:r>
     </w:p>
     <w:p>
       <w:r>
         <w:t>Information the routine will hide</w:t>
+      </w:r>
+    </w:p>
+    <w:p>
+      <w:pPr>
+        <w:rPr>
+          <w:i/>
+        </w:rPr>
+      </w:pPr>
+      <w:r>
+        <w:rPr>
+          <w:i/>
+        </w:rPr>
+        <w:t>Calculation and parsing of data.</w:t>
+      </w:r>
+    </w:p>
+    <w:p>
+      <w:r>
+        <w:t>Inputs to the routine</w:t>
       </w:r>
     </w:p>
     <w:p>
@@ -85,18 +103,159 @@
         <w:rPr>
           <w:i/>
         </w:rPr>
-        <w:t>All previously calculated routines will remain the same and work in the background</w:t>
-      </w:r>
-      <w:r>
-        <w:rPr>
-          <w:i/>
-        </w:rPr>
-        <w:t>. Country colour values will be hidden in classes and arrays.</w:t>
-      </w:r>
-    </w:p>
-    <w:p>
-      <w:r>
-        <w:t>Inputs to the routine</w:t>
+        <w:t>File Choice for data parsing</w:t>
+      </w:r>
+    </w:p>
+    <w:p>
+      <w:r>
+        <w:t>Outputs from the routine</w:t>
+      </w:r>
+    </w:p>
+    <w:p>
+      <w:pPr>
+        <w:pBdr>
+          <w:bottom w:val="single" w:sz="6" w:space="3" w:color="auto"/>
+        </w:pBdr>
+        <w:rPr>
+          <w:i/>
+          <w:u w:val="single"/>
+        </w:rPr>
+      </w:pPr>
+      <w:r>
+        <w:rPr>
+          <w:i/>
+          <w:u w:val="single"/>
+        </w:rPr>
+        <w:t>Adds all info to tournament and displays correctly</w:t>
+      </w:r>
+    </w:p>
+    <w:p>
+      <w:pPr>
+        <w:pBdr>
+          <w:bottom w:val="single" w:sz="6" w:space="3" w:color="auto"/>
+        </w:pBdr>
+        <w:rPr>
+          <w:i/>
+          <w:u w:val="single"/>
+        </w:rPr>
+      </w:pPr>
+      <w:r>
+        <w:t>Pre-conditions</w:t>
+      </w:r>
+    </w:p>
+    <w:p>
+      <w:pPr>
+        <w:pBdr>
+          <w:bottom w:val="single" w:sz="6" w:space="3" w:color="auto"/>
+        </w:pBdr>
+        <w:rPr>
+          <w:i/>
+          <w:u w:val="single"/>
+        </w:rPr>
+      </w:pPr>
+      <w:r>
+        <w:rPr>
+          <w:i/>
+          <w:u w:val="single"/>
+        </w:rPr>
+        <w:t>Json data file prepared. File loader compatibility in browser</w:t>
+      </w:r>
+    </w:p>
+    <w:p>
+      <w:pPr>
+        <w:pBdr>
+          <w:bottom w:val="single" w:sz="6" w:space="3" w:color="auto"/>
+        </w:pBdr>
+        <w:rPr>
+          <w:i/>
+          <w:u w:val="single"/>
+        </w:rPr>
+      </w:pPr>
+      <w:r>
+        <w:t>Post-conditions</w:t>
+      </w:r>
+    </w:p>
+    <w:p>
+      <w:pPr>
+        <w:pBdr>
+          <w:bottom w:val="single" w:sz="6" w:space="3" w:color="auto"/>
+        </w:pBdr>
+        <w:rPr>
+          <w:i/>
+          <w:u w:val="single"/>
+        </w:rPr>
+      </w:pPr>
+      <w:r>
+        <w:rPr>
+          <w:i/>
+          <w:u w:val="single"/>
+        </w:rPr>
+        <w:t>Tournament is set up correctly and data displays the same way</w:t>
+      </w:r>
+    </w:p>
+    <w:p>
+      <w:pPr>
+        <w:pBdr>
+          <w:bottom w:val="single" w:sz="6" w:space="3" w:color="auto"/>
+        </w:pBdr>
+        <w:rPr>
+          <w:i/>
+          <w:u w:val="single"/>
+        </w:rPr>
+      </w:pPr>
+      <w:r>
+        <w:t>Name the Routine</w:t>
+      </w:r>
+    </w:p>
+    <w:p>
+      <w:pPr>
+        <w:pBdr>
+          <w:bottom w:val="single" w:sz="6" w:space="3" w:color="auto"/>
+        </w:pBdr>
+        <w:rPr>
+          <w:i/>
+          <w:u w:val="single"/>
+        </w:rPr>
+      </w:pPr>
+      <w:r>
+        <w:rPr>
+          <w:i/>
+        </w:rPr>
+        <w:t>Reading from JSON data file</w:t>
+      </w:r>
+    </w:p>
+    <w:p>
+      <w:r>
+        <w:t>Decide how to test the routine</w:t>
+      </w:r>
+    </w:p>
+    <w:p>
+      <w:pPr>
+        <w:rPr>
+          <w:i/>
+          <w:u w:val="single"/>
+        </w:rPr>
+      </w:pPr>
+      <w:r>
+        <w:rPr>
+          <w:i/>
+          <w:u w:val="single"/>
+        </w:rPr>
+        <w:t>Console.log will be used to display that the tournament is setup correctly, and that the tables still produce correctly will be a good indicator that the set up will work.</w:t>
+      </w:r>
+    </w:p>
+    <w:p>
+      <w:r>
+        <w:t xml:space="preserve">Research </w:t>
+      </w:r>
+      <w:r>
+        <w:rPr>
+          <w:u w:val="single"/>
+        </w:rPr>
+        <w:t>functionality</w:t>
+      </w:r>
+      <w:r>
+        <w:t xml:space="preserve"> available in standard libraries</w:t>
       </w:r>
     </w:p>
     <w:p>
@@ -106,82 +265,24 @@
         </w:pBdr>
         <w:rPr>
           <w:i/>
-        </w:rPr>
-      </w:pPr>
-      <w:r>
-        <w:rPr>
-          <w:i/>
-        </w:rPr>
-        <w:t>-</w:t>
-      </w:r>
-    </w:p>
-    <w:p>
-      <w:r>
-        <w:t>Outputs from the routine</w:t>
-      </w:r>
-    </w:p>
-    <w:p>
-      <w:pPr>
-        <w:pBdr>
-          <w:bottom w:val="single" w:sz="6" w:space="3" w:color="auto"/>
-        </w:pBdr>
-        <w:rPr>
-          <w:i/>
-          <w:u w:val="single"/>
-        </w:rPr>
-      </w:pPr>
-      <w:r>
-        <w:rPr>
-          <w:i/>
-          <w:u w:val="single"/>
-        </w:rPr>
-        <w:t xml:space="preserve">Shows </w:t>
-      </w:r>
-      <w:r>
-        <w:rPr>
-          <w:i/>
-          <w:u w:val="single"/>
-        </w:rPr>
-        <w:t>all data in a structured and styled table with headers</w:t>
-      </w:r>
-      <w:r>
-        <w:rPr>
-          <w:i/>
-          <w:u w:val="single"/>
-        </w:rPr>
-        <w:t>.</w:t>
-      </w:r>
-    </w:p>
-    <w:p>
-      <w:pPr>
-        <w:pBdr>
-          <w:bottom w:val="single" w:sz="6" w:space="3" w:color="auto"/>
-        </w:pBdr>
-        <w:rPr>
-          <w:i/>
-          <w:u w:val="single"/>
-        </w:rPr>
-      </w:pPr>
-      <w:r>
-        <w:t>Pre-conditions</w:t>
-      </w:r>
-    </w:p>
-    <w:p>
-      <w:pPr>
-        <w:pBdr>
-          <w:bottom w:val="single" w:sz="6" w:space="3" w:color="auto"/>
-        </w:pBdr>
-        <w:rPr>
-          <w:i/>
-          <w:u w:val="single"/>
-        </w:rPr>
-      </w:pPr>
-      <w:r>
-        <w:rPr>
-          <w:i/>
-          <w:u w:val="single"/>
-        </w:rPr>
-        <w:t>All Data is calculated and inputted.</w:t>
+          <w:u w:val="single"/>
+        </w:rPr>
+      </w:pPr>
+      <w:proofErr w:type="gramStart"/>
+      <w:r>
+        <w:rPr>
+          <w:i/>
+          <w:u w:val="single"/>
+        </w:rPr>
+        <w:t>The majority of</w:t>
+      </w:r>
+      <w:proofErr w:type="gramEnd"/>
+      <w:r>
+        <w:rPr>
+          <w:i/>
+          <w:u w:val="single"/>
+        </w:rPr>
+        <w:t xml:space="preserve"> this assignment is working with HTML DOM, which is readily available within JS Libraries.</w:t>
       </w:r>
       <w:r>
         <w:rPr>
@@ -195,7 +296,14 @@
           <w:i/>
           <w:u w:val="single"/>
         </w:rPr>
-        <w:t xml:space="preserve">The Information is already set up into their appropriate </w:t>
+        <w:t xml:space="preserve"> I will have </w:t>
+      </w:r>
+      <w:r>
+        <w:rPr>
+          <w:i/>
+          <w:u w:val="single"/>
+        </w:rPr>
+        <w:t xml:space="preserve">read json and parse it, </w:t>
       </w:r>
       <w:proofErr w:type="spellStart"/>
       <w:r>
@@ -203,7 +311,7 @@
           <w:i/>
           <w:u w:val="single"/>
         </w:rPr>
-        <w:t>divs</w:t>
+        <w:t>aswell</w:t>
       </w:r>
       <w:proofErr w:type="spellEnd"/>
       <w:r>
@@ -211,127 +319,7 @@
           <w:i/>
           <w:u w:val="single"/>
         </w:rPr>
-        <w:t xml:space="preserve">, and all </w:t>
-      </w:r>
-      <w:r>
-        <w:rPr>
-          <w:i/>
-          <w:u w:val="single"/>
-        </w:rPr>
-        <w:t>DIVs are targetable by either class or id</w:t>
-      </w:r>
-      <w:r>
-        <w:rPr>
-          <w:i/>
-          <w:u w:val="single"/>
-        </w:rPr>
-        <w:t>.</w:t>
-      </w:r>
-      <w:r>
-        <w:rPr>
-          <w:i/>
-          <w:u w:val="single"/>
-        </w:rPr>
-        <w:t xml:space="preserve"> New Table functions are added to TabularData.js </w:t>
-      </w:r>
-    </w:p>
-    <w:p>
-      <w:pPr>
-        <w:pBdr>
-          <w:bottom w:val="single" w:sz="6" w:space="3" w:color="auto"/>
-        </w:pBdr>
-        <w:rPr>
-          <w:i/>
-          <w:u w:val="single"/>
-        </w:rPr>
-      </w:pPr>
-      <w:r>
-        <w:t>Post-conditions</w:t>
-      </w:r>
-    </w:p>
-    <w:p>
-      <w:pPr>
-        <w:pBdr>
-          <w:bottom w:val="single" w:sz="6" w:space="3" w:color="auto"/>
-        </w:pBdr>
-        <w:rPr>
-          <w:i/>
-          <w:u w:val="single"/>
-        </w:rPr>
-      </w:pPr>
-      <w:r>
-        <w:rPr>
-          <w:i/>
-          <w:u w:val="single"/>
-        </w:rPr>
-        <w:t>A table is Generated with all data and appropriate headers.</w:t>
-      </w:r>
-    </w:p>
-    <w:p>
-      <w:pPr>
-        <w:pBdr>
-          <w:bottom w:val="single" w:sz="6" w:space="3" w:color="auto"/>
-        </w:pBdr>
-        <w:rPr>
-          <w:i/>
-          <w:u w:val="single"/>
-        </w:rPr>
-      </w:pPr>
-      <w:r>
-        <w:t>Name the Routine</w:t>
-      </w:r>
-    </w:p>
-    <w:p>
-      <w:pPr>
-        <w:pBdr>
-          <w:bottom w:val="single" w:sz="6" w:space="3" w:color="auto"/>
-        </w:pBdr>
-        <w:rPr>
-          <w:i/>
-          <w:u w:val="single"/>
-        </w:rPr>
-      </w:pPr>
-      <w:r>
-        <w:rPr>
-          <w:i/>
-        </w:rPr>
-        <w:t>Dynamic Table Generation</w:t>
-      </w:r>
-    </w:p>
-    <w:p>
-      <w:r>
-        <w:t>Decide how to test the routine</w:t>
-      </w:r>
-    </w:p>
-    <w:p>
-      <w:pPr>
-        <w:rPr>
-          <w:i/>
-          <w:u w:val="single"/>
-        </w:rPr>
-      </w:pPr>
-      <w:r>
-        <w:rPr>
-          <w:i/>
-          <w:u w:val="single"/>
-        </w:rPr>
-        <w:t>If the routine runs correctly, we should be able to see a visual table being produced in each section. This is a visual check.</w:t>
-      </w:r>
-      <w:bookmarkStart w:id="0" w:name="_GoBack"/>
-      <w:bookmarkEnd w:id="0"/>
-    </w:p>
-    <w:p>
-      <w:r>
-        <w:t xml:space="preserve">Research </w:t>
-      </w:r>
-      <w:r>
-        <w:rPr>
-          <w:u w:val="single"/>
-        </w:rPr>
-        <w:t>functionality</w:t>
-      </w:r>
-      <w:r>
-        <w:t xml:space="preserve"> available in standard libraries</w:t>
+        <w:t xml:space="preserve"> as html input elements for file uploads.</w:t>
       </w:r>
     </w:p>
     <w:p>
@@ -344,49 +332,8 @@
           <w:u w:val="single"/>
         </w:rPr>
       </w:pPr>
-      <w:proofErr w:type="gramStart"/>
-      <w:r>
-        <w:rPr>
-          <w:i/>
-          <w:u w:val="single"/>
-        </w:rPr>
-        <w:t>The majority of</w:t>
-      </w:r>
-      <w:proofErr w:type="gramEnd"/>
-      <w:r>
-        <w:rPr>
-          <w:i/>
-          <w:u w:val="single"/>
-        </w:rPr>
-        <w:t xml:space="preserve"> this assignment is working with HTML DOM, which is readily available within JS Libraries.</w:t>
-      </w:r>
-      <w:r>
-        <w:rPr>
-          <w:i/>
-          <w:u w:val="single"/>
-        </w:rPr>
-        <w:t xml:space="preserve"> </w:t>
-      </w:r>
-      <w:r>
-        <w:rPr>
-          <w:i/>
-          <w:u w:val="single"/>
-        </w:rPr>
-        <w:t xml:space="preserve"> I will have to Learn how to </w:t>
-      </w:r>
-      <w:r>
-        <w:rPr>
-          <w:i/>
-          <w:u w:val="single"/>
-        </w:rPr>
-        <w:t>dynamically generate table elements</w:t>
-      </w:r>
-      <w:r>
-        <w:rPr>
-          <w:i/>
-          <w:u w:val="single"/>
-        </w:rPr>
-        <w:t xml:space="preserve"> </w:t>
+      <w:r>
+        <w:t>Think about error handling</w:t>
       </w:r>
     </w:p>
     <w:p>
@@ -400,7 +347,70 @@
         </w:rPr>
       </w:pPr>
       <w:r>
-        <w:t>Think about error handling</w:t>
+        <w:rPr>
+          <w:u w:val="single"/>
+        </w:rPr>
+        <w:t xml:space="preserve"> </w:t>
+      </w:r>
+      <w:r>
+        <w:rPr>
+          <w:i/>
+          <w:u w:val="single"/>
+        </w:rPr>
+        <w:t xml:space="preserve">Generally, with this dynamic generation Physical errors </w:t>
+      </w:r>
+      <w:proofErr w:type="gramStart"/>
+      <w:r>
+        <w:rPr>
+          <w:i/>
+          <w:u w:val="single"/>
+        </w:rPr>
+        <w:t>are able to</w:t>
+      </w:r>
+      <w:proofErr w:type="gramEnd"/>
+      <w:r>
+        <w:rPr>
+          <w:i/>
+          <w:u w:val="single"/>
+        </w:rPr>
+        <w:t xml:space="preserve"> be identified and fixed as </w:t>
+      </w:r>
+      <w:r>
+        <w:rPr>
+          <w:i/>
+          <w:u w:val="single"/>
+        </w:rPr>
+        <w:t>data will not return on the page</w:t>
+      </w:r>
+      <w:r>
+        <w:rPr>
+          <w:i/>
+          <w:u w:val="single"/>
+        </w:rPr>
+        <w:t xml:space="preserve">. Otherwise all errors will be caught by the console. </w:t>
+      </w:r>
+      <w:proofErr w:type="gramStart"/>
+      <w:r>
+        <w:rPr>
+          <w:i/>
+          <w:u w:val="single"/>
+        </w:rPr>
+        <w:t>Also</w:t>
+      </w:r>
+      <w:proofErr w:type="gramEnd"/>
+      <w:r>
+        <w:rPr>
+          <w:i/>
+          <w:u w:val="single"/>
+        </w:rPr>
+        <w:t xml:space="preserve"> some elements will not change </w:t>
+      </w:r>
+      <w:r>
+        <w:rPr>
+          <w:i/>
+          <w:u w:val="single"/>
+        </w:rPr>
+        <w:t>if an error occurs halfway through the function execution.</w:t>
       </w:r>
     </w:p>
     <w:p>
@@ -410,74 +420,10 @@
         </w:pBdr>
         <w:rPr>
           <w:i/>
-          <w:u w:val="single"/>
-        </w:rPr>
-      </w:pPr>
-      <w:r>
-        <w:rPr>
-          <w:u w:val="single"/>
-        </w:rPr>
-        <w:t xml:space="preserve"> </w:t>
-      </w:r>
-      <w:r>
-        <w:rPr>
-          <w:i/>
-          <w:u w:val="single"/>
-        </w:rPr>
-        <w:t xml:space="preserve">Generally, with this dynamic generation Physical errors </w:t>
-      </w:r>
-      <w:proofErr w:type="gramStart"/>
-      <w:r>
-        <w:rPr>
-          <w:i/>
-          <w:u w:val="single"/>
-        </w:rPr>
-        <w:t>are able to</w:t>
-      </w:r>
-      <w:proofErr w:type="gramEnd"/>
-      <w:r>
-        <w:rPr>
-          <w:i/>
-          <w:u w:val="single"/>
-        </w:rPr>
-        <w:t xml:space="preserve"> be identified and fixed as </w:t>
-      </w:r>
-      <w:r>
-        <w:rPr>
-          <w:i/>
-          <w:u w:val="single"/>
-        </w:rPr>
-        <w:t>data will not return on the page</w:t>
-      </w:r>
-      <w:r>
-        <w:rPr>
-          <w:i/>
-          <w:u w:val="single"/>
-        </w:rPr>
-        <w:t xml:space="preserve">. Otherwise all errors will be caught by the console. </w:t>
-      </w:r>
-      <w:proofErr w:type="gramStart"/>
-      <w:r>
-        <w:rPr>
-          <w:i/>
-          <w:u w:val="single"/>
-        </w:rPr>
-        <w:t>Also</w:t>
-      </w:r>
-      <w:proofErr w:type="gramEnd"/>
-      <w:r>
-        <w:rPr>
-          <w:i/>
-          <w:u w:val="single"/>
-        </w:rPr>
-        <w:t xml:space="preserve"> some elements will not change </w:t>
-      </w:r>
-      <w:r>
-        <w:rPr>
-          <w:i/>
-          <w:u w:val="single"/>
-        </w:rPr>
-        <w:t>if an error occurs halfway through the function execution.</w:t>
+        </w:rPr>
+      </w:pPr>
+      <w:r>
+        <w:t>Think about efficiency</w:t>
       </w:r>
     </w:p>
     <w:p>
@@ -490,7 +436,44 @@
         </w:rPr>
       </w:pPr>
       <w:r>
-        <w:t>Think about efficiency</w:t>
+        <w:rPr>
+          <w:i/>
+        </w:rPr>
+        <w:t xml:space="preserve">Looping will be used to generate </w:t>
+      </w:r>
+      <w:proofErr w:type="gramStart"/>
+      <w:r>
+        <w:rPr>
+          <w:i/>
+        </w:rPr>
+        <w:t>the majority of</w:t>
+      </w:r>
+      <w:proofErr w:type="gramEnd"/>
+      <w:r>
+        <w:rPr>
+          <w:i/>
+        </w:rPr>
+        <w:t xml:space="preserve"> the data. This approach will avoid the Hard Coding of every single</w:t>
+      </w:r>
+      <w:r>
+        <w:rPr>
+          <w:i/>
+        </w:rPr>
+        <w:t xml:space="preserve"> result.</w:t>
+      </w:r>
+    </w:p>
+    <w:p>
+      <w:r>
+        <w:t xml:space="preserve">Research </w:t>
+      </w:r>
+      <w:r>
+        <w:rPr>
+          <w:u w:val="single"/>
+        </w:rPr>
+        <w:t>algorithms</w:t>
+      </w:r>
+      <w:r>
+        <w:t xml:space="preserve"> &amp; data types</w:t>
       </w:r>
     </w:p>
     <w:p>
@@ -500,56 +483,6 @@
         </w:pBdr>
         <w:rPr>
           <w:i/>
-        </w:rPr>
-      </w:pPr>
-      <w:r>
-        <w:rPr>
-          <w:i/>
-        </w:rPr>
-        <w:t xml:space="preserve">Looping will be used to generate </w:t>
-      </w:r>
-      <w:proofErr w:type="gramStart"/>
-      <w:r>
-        <w:rPr>
-          <w:i/>
-        </w:rPr>
-        <w:t>the majority of</w:t>
-      </w:r>
-      <w:proofErr w:type="gramEnd"/>
-      <w:r>
-        <w:rPr>
-          <w:i/>
-        </w:rPr>
-        <w:t xml:space="preserve"> the data. This approach will avoid the Hard Coding of every single</w:t>
-      </w:r>
-      <w:r>
-        <w:rPr>
-          <w:i/>
-        </w:rPr>
-        <w:t xml:space="preserve"> result.</w:t>
-      </w:r>
-    </w:p>
-    <w:p>
-      <w:r>
-        <w:t xml:space="preserve">Research </w:t>
-      </w:r>
-      <w:r>
-        <w:rPr>
-          <w:u w:val="single"/>
-        </w:rPr>
-        <w:t>algorithms</w:t>
-      </w:r>
-      <w:r>
-        <w:t xml:space="preserve"> &amp; data types</w:t>
-      </w:r>
-    </w:p>
-    <w:p>
-      <w:pPr>
-        <w:pBdr>
-          <w:bottom w:val="single" w:sz="6" w:space="1" w:color="auto"/>
-        </w:pBdr>
-        <w:rPr>
-          <w:i/>
           <w:lang w:val="en-US"/>
         </w:rPr>
       </w:pPr>
@@ -557,7 +490,15 @@
         <w:rPr>
           <w:i/>
         </w:rPr>
-        <w:t>Dom Elements have a different syntax of assigning variables and attributes than regular html</w:t>
+        <w:t>Dom Elements have a different synta</w:t>
+      </w:r>
+      <w:bookmarkStart w:id="0" w:name="_GoBack"/>
+      <w:bookmarkEnd w:id="0"/>
+      <w:r>
+        <w:rPr>
+          <w:i/>
+        </w:rPr>
+        <w:t>x of assigning variables and attributes than regular html</w:t>
       </w:r>
       <w:r>
         <w:rPr>
@@ -739,7 +680,6 @@
         </w:numPr>
       </w:pPr>
       <w:r>
-        <w:lastRenderedPageBreak/>
         <w:t>Step through in Debugger</w:t>
       </w:r>
     </w:p>
@@ -773,6 +713,7 @@
         </w:numPr>
       </w:pPr>
       <w:r>
+        <w:lastRenderedPageBreak/>
         <w:t>Clean up</w:t>
       </w:r>
     </w:p>

</xml_diff>